<commit_message>
add and update ———— 2025年 12月 06日 星期六 09:21:34 CST
</commit_message>
<xml_diff>
--- a/Debian_GNOME_Init/3/模板/DOCX固定行距26.docx
+++ b/Debian_GNOME_Init/3/模板/DOCX固定行距26.docx
@@ -9,20 +9,6 @@
           <w:lang w:val="en-US" w:eastAsia="zh-CN"/>
         </w:rPr>
       </w:pPr>
-      <w:r>
-        <w:rPr>
-          <w:rFonts w:hint="eastAsia"/>
-          <w:lang w:val="en-US" w:eastAsia="zh-CN"/>
-        </w:rPr>
-        <w:t>正文</w:t>
-      </w:r>
-      <w:r>
-        <w:rPr>
-          <w:rFonts w:hint="default"/>
-          <w:lang w:val="en-US" w:eastAsia="zh-CN"/>
-        </w:rPr>
-        <w:t>GB2312</w:t>
-      </w:r>
       <w:bookmarkStart w:id="11" w:name="_GoBack"/>
       <w:bookmarkEnd w:id="11"/>
       <w:r>
@@ -30,6 +16,20 @@
           <w:rFonts w:hint="eastAsia"/>
           <w:lang w:val="en-US" w:eastAsia="zh-CN"/>
         </w:rPr>
+        <w:t>正文</w:t>
+      </w:r>
+      <w:r>
+        <w:rPr>
+          <w:rFonts w:hint="default"/>
+          <w:lang w:val="en-US" w:eastAsia="zh-CN"/>
+        </w:rPr>
+        <w:t>GB2312</w:t>
+      </w:r>
+      <w:r>
+        <w:rPr>
+          <w:rFonts w:hint="eastAsia"/>
+          <w:lang w:val="en-US" w:eastAsia="zh-CN"/>
+        </w:rPr>
         <w:br w:type="page"/>
       </w:r>
     </w:p>
@@ -109,16 +109,16 @@
     </w:p>
     <w:p>
       <w:pPr>
-        <w:pStyle w:val="4"/>
+        <w:pStyle w:val="2"/>
         <w:bidi w:val="0"/>
         <w:rPr>
           <w:rFonts w:hint="eastAsia"/>
           <w:lang w:val="en-US" w:eastAsia="zh-CN"/>
         </w:rPr>
       </w:pPr>
-      <w:bookmarkStart w:id="0" w:name="_Toc2057989189"/>
-      <w:bookmarkStart w:id="1" w:name="_Toc123187978"/>
-      <w:bookmarkStart w:id="2" w:name="_Toc729529132"/>
+      <w:bookmarkStart w:id="0" w:name="_Toc123187978"/>
+      <w:bookmarkStart w:id="1" w:name="_Toc729529132"/>
+      <w:bookmarkStart w:id="2" w:name="_Toc2057989189"/>
       <w:r>
         <w:rPr>
           <w:rFonts w:hint="eastAsia"/>
@@ -148,7 +148,7 @@
     </w:p>
     <w:p>
       <w:pPr>
-        <w:pStyle w:val="5"/>
+        <w:pStyle w:val="3"/>
         <w:bidi w:val="0"/>
         <w:rPr>
           <w:rFonts w:hint="eastAsia"/>
@@ -157,8 +157,8 @@
       </w:pPr>
       <w:bookmarkStart w:id="3" w:name="_Toc188993031"/>
       <w:bookmarkStart w:id="4" w:name="_Toc1137365203"/>
-      <w:bookmarkStart w:id="5" w:name="_Toc1206386538"/>
-      <w:bookmarkStart w:id="6" w:name="_Toc1946097949"/>
+      <w:bookmarkStart w:id="5" w:name="_Toc1946097949"/>
+      <w:bookmarkStart w:id="6" w:name="_Toc1206386538"/>
       <w:r>
         <w:rPr>
           <w:rFonts w:hint="eastAsia"/>
@@ -185,16 +185,16 @@
     </w:p>
     <w:p>
       <w:pPr>
-        <w:pStyle w:val="6"/>
+        <w:pStyle w:val="4"/>
         <w:bidi w:val="0"/>
         <w:rPr>
           <w:rFonts w:hint="eastAsia"/>
           <w:lang w:val="en-US" w:eastAsia="zh-CN"/>
         </w:rPr>
       </w:pPr>
-      <w:bookmarkStart w:id="7" w:name="_Toc1270592752"/>
-      <w:bookmarkStart w:id="8" w:name="_Toc12900356"/>
-      <w:bookmarkStart w:id="9" w:name="_Toc1298874793"/>
+      <w:bookmarkStart w:id="7" w:name="_Toc12900356"/>
+      <w:bookmarkStart w:id="8" w:name="_Toc1298874793"/>
+      <w:bookmarkStart w:id="9" w:name="_Toc1270592752"/>
       <w:bookmarkStart w:id="10" w:name="_Toc182799226"/>
       <w:r>
         <w:rPr>
@@ -234,7 +234,7 @@
     </w:p>
     <w:p>
       <w:pPr>
-        <w:pStyle w:val="7"/>
+        <w:pStyle w:val="5"/>
         <w:bidi w:val="0"/>
         <w:rPr>
           <w:rFonts w:hint="default"/>
@@ -276,7 +276,7 @@
     </w:p>
     <w:p>
       <w:pPr>
-        <w:pStyle w:val="2"/>
+        <w:pStyle w:val="19"/>
         <w:ind w:left="0" w:leftChars="0" w:firstLine="0" w:firstLineChars="0"/>
         <w:rPr>
           <w:rFonts w:hint="eastAsia"/>
@@ -395,7 +395,7 @@
 <w:ftr xmlns:wpc="http://schemas.microsoft.com/office/word/2010/wordprocessingCanvas" xmlns:mc="http://schemas.openxmlformats.org/markup-compatibility/2006" xmlns:o="urn:schemas-microsoft-com:office:office" xmlns:r="http://schemas.openxmlformats.org/officeDocument/2006/relationships" xmlns:m="http://schemas.openxmlformats.org/officeDocument/2006/math" xmlns:v="urn:schemas-microsoft-com:vml" xmlns:wp14="http://schemas.microsoft.com/office/word/2010/wordprocessingDrawing" xmlns:wp="http://schemas.openxmlformats.org/drawingml/2006/wordprocessingDrawing" xmlns:w10="urn:schemas-microsoft-com:office:word" xmlns:w="http://schemas.openxmlformats.org/wordprocessingml/2006/main" xmlns:w14="http://schemas.microsoft.com/office/word/2010/wordml" xmlns:w15="http://schemas.microsoft.com/office/word/2012/wordml" xmlns:wpg="http://schemas.microsoft.com/office/word/2010/wordprocessingGroup" xmlns:wpi="http://schemas.microsoft.com/office/word/2010/wordprocessingInk" xmlns:wne="http://schemas.microsoft.com/office/word/2006/wordml" xmlns:wps="http://schemas.microsoft.com/office/word/2010/wordprocessingShape" xmlns:wpsCustomData="http://www.wps.cn/officeDocument/2013/wpsCustomData" mc:Ignorable="w14 w15 wp14">
   <w:p>
     <w:pPr>
-      <w:pStyle w:val="16"/>
+      <w:pStyle w:val="15"/>
     </w:pPr>
     <w:r>
       <w:rPr>
@@ -452,7 +452,7 @@
                       <w:txbxContent>
                         <w:p>
                           <w:pPr>
-                            <w:pStyle w:val="16"/>
+                            <w:pStyle w:val="15"/>
                           </w:pPr>
                           <w:r>
                             <w:rPr>
@@ -517,7 +517,7 @@
                 <w:txbxContent>
                   <w:p>
                     <w:pPr>
-                      <w:pStyle w:val="16"/>
+                      <w:pStyle w:val="15"/>
                     </w:pPr>
                     <w:r>
                       <w:rPr>
@@ -626,9 +626,9 @@
     <w:lsdException w:uiPriority="99" w:name="index 7"/>
     <w:lsdException w:uiPriority="99" w:name="index 8"/>
     <w:lsdException w:uiPriority="99" w:name="index 9"/>
-    <w:lsdException w:uiPriority="39" w:semiHidden="0" w:name="toc 1"/>
-    <w:lsdException w:uiPriority="39" w:semiHidden="0" w:name="toc 2"/>
-    <w:lsdException w:uiPriority="39" w:semiHidden="0" w:name="toc 3"/>
+    <w:lsdException w:qFormat="1" w:uiPriority="39" w:semiHidden="0" w:name="toc 1"/>
+    <w:lsdException w:qFormat="1" w:uiPriority="39" w:semiHidden="0" w:name="toc 2"/>
+    <w:lsdException w:qFormat="1" w:uiPriority="39" w:semiHidden="0" w:name="toc 3"/>
     <w:lsdException w:uiPriority="39" w:name="toc 4"/>
     <w:lsdException w:uiPriority="39" w:name="toc 5"/>
     <w:lsdException w:uiPriority="39" w:name="toc 6"/>
@@ -858,7 +858,6 @@
   </w:latentStyles>
   <w:style w:type="paragraph" w:default="1" w:styleId="1">
     <w:name w:val="Normal"/>
-    <w:next w:val="2"/>
     <w:qFormat/>
     <w:uiPriority w:val="0"/>
     <w:pPr>
@@ -874,7 +873,7 @@
       <w:lang w:val="en-US" w:eastAsia="zh-CN" w:bidi="ar-SA"/>
     </w:rPr>
   </w:style>
-  <w:style w:type="paragraph" w:styleId="4">
+  <w:style w:type="paragraph" w:styleId="2">
     <w:name w:val="heading 1"/>
     <w:basedOn w:val="1"/>
     <w:next w:val="1"/>
@@ -893,7 +892,7 @@
       <w:kern w:val="44"/>
     </w:rPr>
   </w:style>
-  <w:style w:type="paragraph" w:styleId="5">
+  <w:style w:type="paragraph" w:styleId="3">
     <w:name w:val="heading 2"/>
     <w:basedOn w:val="1"/>
     <w:next w:val="1"/>
@@ -913,7 +912,7 @@
       <w:b/>
     </w:rPr>
   </w:style>
-  <w:style w:type="paragraph" w:styleId="6">
+  <w:style w:type="paragraph" w:styleId="4">
     <w:name w:val="heading 3"/>
     <w:basedOn w:val="1"/>
     <w:next w:val="1"/>
@@ -933,7 +932,7 @@
       <w:b/>
     </w:rPr>
   </w:style>
-  <w:style w:type="paragraph" w:styleId="7">
+  <w:style w:type="paragraph" w:styleId="5">
     <w:name w:val="heading 4"/>
     <w:basedOn w:val="1"/>
     <w:next w:val="1"/>
@@ -952,7 +951,7 @@
       <w:rFonts w:ascii="仿宋_GB2312" w:hAnsi="仿宋_GB2312" w:eastAsia="仿宋_GB2312"/>
     </w:rPr>
   </w:style>
-  <w:style w:type="paragraph" w:styleId="8">
+  <w:style w:type="paragraph" w:styleId="6">
     <w:name w:val="heading 5"/>
     <w:basedOn w:val="1"/>
     <w:next w:val="1"/>
@@ -970,7 +969,7 @@
       <w:sz w:val="28"/>
     </w:rPr>
   </w:style>
-  <w:style w:type="paragraph" w:styleId="9">
+  <w:style w:type="paragraph" w:styleId="7">
     <w:name w:val="heading 6"/>
     <w:basedOn w:val="1"/>
     <w:next w:val="1"/>
@@ -989,7 +988,7 @@
       <w:sz w:val="24"/>
     </w:rPr>
   </w:style>
-  <w:style w:type="paragraph" w:styleId="10">
+  <w:style w:type="paragraph" w:styleId="8">
     <w:name w:val="heading 7"/>
     <w:basedOn w:val="1"/>
     <w:next w:val="1"/>
@@ -1034,35 +1033,7 @@
       </w:tblCellMar>
     </w:tblPr>
   </w:style>
-  <w:style w:type="paragraph" w:styleId="2">
-    <w:name w:val="Body Text First Indent 2"/>
-    <w:basedOn w:val="3"/>
-    <w:link w:val="26"/>
-    <w:qFormat/>
-    <w:uiPriority w:val="99"/>
-    <w:pPr>
-      <w:ind w:firstLine="420"/>
-    </w:pPr>
-    <w:rPr>
-      <w:rFonts w:ascii="仿宋_GB2312" w:hAnsi="仿宋_GB2312" w:eastAsia="仿宋_GB2312" w:cs="Calibri"/>
-      <w:szCs w:val="21"/>
-    </w:rPr>
-  </w:style>
-  <w:style w:type="paragraph" w:styleId="3">
-    <w:name w:val="Body Text Indent"/>
-    <w:basedOn w:val="1"/>
-    <w:link w:val="25"/>
-    <w:unhideWhenUsed/>
-    <w:qFormat/>
-    <w:uiPriority w:val="99"/>
-    <w:pPr>
-      <w:ind w:left="420" w:leftChars="200"/>
-    </w:pPr>
-    <w:rPr>
-      <w:rFonts w:ascii="仿宋_GB2312" w:hAnsi="仿宋_GB2312" w:eastAsia="仿宋_GB2312"/>
-    </w:rPr>
-  </w:style>
-  <w:style w:type="paragraph" w:styleId="11">
+  <w:style w:type="paragraph" w:styleId="9">
     <w:name w:val="annotation text"/>
     <w:basedOn w:val="1"/>
     <w:semiHidden/>
@@ -1073,7 +1044,7 @@
       <w:jc w:val="left"/>
     </w:pPr>
   </w:style>
-  <w:style w:type="paragraph" w:styleId="12">
+  <w:style w:type="paragraph" w:styleId="10">
     <w:name w:val="Body Text"/>
     <w:basedOn w:val="1"/>
     <w:link w:val="27"/>
@@ -1093,11 +1064,26 @@
       <w:szCs w:val="24"/>
     </w:rPr>
   </w:style>
-  <w:style w:type="paragraph" w:styleId="13">
+  <w:style w:type="paragraph" w:styleId="11">
+    <w:name w:val="Body Text Indent"/>
+    <w:basedOn w:val="1"/>
+    <w:link w:val="25"/>
+    <w:unhideWhenUsed/>
+    <w:qFormat/>
+    <w:uiPriority w:val="99"/>
+    <w:pPr>
+      <w:ind w:left="420" w:leftChars="200"/>
+    </w:pPr>
+    <w:rPr>
+      <w:rFonts w:ascii="仿宋_GB2312" w:hAnsi="仿宋_GB2312" w:eastAsia="仿宋_GB2312"/>
+    </w:rPr>
+  </w:style>
+  <w:style w:type="paragraph" w:styleId="12">
     <w:name w:val="toc 3"/>
     <w:basedOn w:val="1"/>
     <w:next w:val="1"/>
     <w:unhideWhenUsed/>
+    <w:qFormat/>
     <w:uiPriority w:val="39"/>
     <w:pPr>
       <w:spacing w:line="520" w:lineRule="exact"/>
@@ -1108,7 +1094,7 @@
       <w:sz w:val="32"/>
     </w:rPr>
   </w:style>
-  <w:style w:type="paragraph" w:styleId="14">
+  <w:style w:type="paragraph" w:styleId="13">
     <w:name w:val="Date"/>
     <w:basedOn w:val="1"/>
     <w:next w:val="1"/>
@@ -1123,7 +1109,7 @@
       <w:szCs w:val="24"/>
     </w:rPr>
   </w:style>
-  <w:style w:type="paragraph" w:styleId="15">
+  <w:style w:type="paragraph" w:styleId="14">
     <w:name w:val="Balloon Text"/>
     <w:basedOn w:val="1"/>
     <w:link w:val="29"/>
@@ -1137,7 +1123,7 @@
       <w:szCs w:val="18"/>
     </w:rPr>
   </w:style>
-  <w:style w:type="paragraph" w:styleId="16">
+  <w:style w:type="paragraph" w:styleId="15">
     <w:name w:val="footer"/>
     <w:basedOn w:val="1"/>
     <w:link w:val="24"/>
@@ -1159,7 +1145,7 @@
       <w:szCs w:val="18"/>
     </w:rPr>
   </w:style>
-  <w:style w:type="paragraph" w:styleId="17">
+  <w:style w:type="paragraph" w:styleId="16">
     <w:name w:val="header"/>
     <w:basedOn w:val="1"/>
     <w:link w:val="23"/>
@@ -1182,11 +1168,12 @@
       <w:szCs w:val="18"/>
     </w:rPr>
   </w:style>
-  <w:style w:type="paragraph" w:styleId="18">
+  <w:style w:type="paragraph" w:styleId="17">
     <w:name w:val="toc 1"/>
     <w:basedOn w:val="1"/>
     <w:next w:val="1"/>
     <w:unhideWhenUsed/>
+    <w:qFormat/>
     <w:uiPriority w:val="39"/>
     <w:pPr>
       <w:spacing w:line="520" w:lineRule="exact"/>
@@ -1196,11 +1183,12 @@
       <w:sz w:val="32"/>
     </w:rPr>
   </w:style>
-  <w:style w:type="paragraph" w:styleId="19">
+  <w:style w:type="paragraph" w:styleId="18">
     <w:name w:val="toc 2"/>
     <w:basedOn w:val="1"/>
     <w:next w:val="1"/>
     <w:unhideWhenUsed/>
+    <w:qFormat/>
     <w:uiPriority w:val="39"/>
     <w:pPr>
       <w:spacing w:line="520" w:lineRule="exact"/>
@@ -1209,6 +1197,20 @@
     <w:rPr>
       <w:rFonts w:eastAsia="仿宋_GB2312" w:asciiTheme="minorAscii" w:hAnsiTheme="minorAscii"/>
       <w:sz w:val="32"/>
+    </w:rPr>
+  </w:style>
+  <w:style w:type="paragraph" w:styleId="19">
+    <w:name w:val="Body Text First Indent 2"/>
+    <w:basedOn w:val="11"/>
+    <w:link w:val="26"/>
+    <w:qFormat/>
+    <w:uiPriority w:val="99"/>
+    <w:pPr>
+      <w:ind w:firstLine="420"/>
+    </w:pPr>
+    <w:rPr>
+      <w:rFonts w:ascii="仿宋_GB2312" w:hAnsi="仿宋_GB2312" w:eastAsia="仿宋_GB2312" w:cs="Calibri"/>
+      <w:szCs w:val="21"/>
     </w:rPr>
   </w:style>
   <w:style w:type="table" w:styleId="21">
@@ -1246,7 +1248,7 @@
   <w:style w:type="character" w:customStyle="1" w:styleId="23">
     <w:name w:val="页眉 Char"/>
     <w:basedOn w:val="22"/>
-    <w:link w:val="17"/>
+    <w:link w:val="16"/>
     <w:qFormat/>
     <w:uiPriority w:val="0"/>
     <w:rPr>
@@ -1257,7 +1259,7 @@
   <w:style w:type="character" w:customStyle="1" w:styleId="24">
     <w:name w:val="页脚 Char"/>
     <w:basedOn w:val="22"/>
-    <w:link w:val="16"/>
+    <w:link w:val="15"/>
     <w:qFormat/>
     <w:uiPriority w:val="0"/>
     <w:rPr>
@@ -1269,7 +1271,7 @@
   <w:style w:type="character" w:customStyle="1" w:styleId="25">
     <w:name w:val="正文文本缩进 Char"/>
     <w:basedOn w:val="22"/>
-    <w:link w:val="3"/>
+    <w:link w:val="11"/>
     <w:semiHidden/>
     <w:qFormat/>
     <w:uiPriority w:val="99"/>
@@ -1280,7 +1282,7 @@
   <w:style w:type="character" w:customStyle="1" w:styleId="26">
     <w:name w:val="正文首行缩进 2 Char"/>
     <w:basedOn w:val="25"/>
-    <w:link w:val="2"/>
+    <w:link w:val="19"/>
     <w:qFormat/>
     <w:uiPriority w:val="99"/>
     <w:rPr>
@@ -1291,7 +1293,7 @@
   <w:style w:type="character" w:customStyle="1" w:styleId="27">
     <w:name w:val="正文文本 Char"/>
     <w:basedOn w:val="22"/>
-    <w:link w:val="12"/>
+    <w:link w:val="10"/>
     <w:semiHidden/>
     <w:qFormat/>
     <w:uiPriority w:val="0"/>
@@ -1304,7 +1306,7 @@
   <w:style w:type="character" w:customStyle="1" w:styleId="28">
     <w:name w:val="日期 Char"/>
     <w:basedOn w:val="22"/>
-    <w:link w:val="14"/>
+    <w:link w:val="13"/>
     <w:semiHidden/>
     <w:qFormat/>
     <w:uiPriority w:val="0"/>
@@ -1317,7 +1319,7 @@
   <w:style w:type="character" w:customStyle="1" w:styleId="29">
     <w:name w:val="批注框文本 Char"/>
     <w:basedOn w:val="22"/>
-    <w:link w:val="15"/>
+    <w:link w:val="14"/>
     <w:semiHidden/>
     <w:qFormat/>
     <w:uiPriority w:val="0"/>
@@ -1331,6 +1333,7 @@
     <w:name w:val="0-大标题-方正小标宋"/>
     <w:basedOn w:val="1"/>
     <w:next w:val="1"/>
+    <w:qFormat/>
     <w:uiPriority w:val="0"/>
     <w:pPr>
       <w:spacing w:line="520" w:lineRule="exact"/>
@@ -1348,6 +1351,7 @@
     <w:basedOn w:val="1"/>
     <w:next w:val="1"/>
     <w:link w:val="32"/>
+    <w:qFormat/>
     <w:uiPriority w:val="0"/>
     <w:pPr>
       <w:spacing w:line="520" w:lineRule="exact"/>
@@ -1364,6 +1368,7 @@
   <w:style w:type="character" w:customStyle="1" w:styleId="32">
     <w:name w:val="0-署名和日期 Char"/>
     <w:link w:val="31"/>
+    <w:qFormat/>
     <w:uiPriority w:val="0"/>
     <w:rPr>
       <w:rFonts w:hint="eastAsia" w:ascii="楷体_GB2312" w:hAnsi="楷体_GB2312" w:eastAsia="楷体_GB2312" w:cs="楷体_GB2312"/>
@@ -1376,7 +1381,8 @@
   </w:style>
   <w:style w:type="character" w:customStyle="1" w:styleId="33">
     <w:name w:val="标题 7 Char"/>
-    <w:link w:val="10"/>
+    <w:link w:val="8"/>
+    <w:qFormat/>
     <w:uiPriority w:val="0"/>
     <w:rPr>
       <w:b/>
@@ -1387,6 +1393,7 @@
     <w:name w:val="落款"/>
     <w:basedOn w:val="1"/>
     <w:next w:val="1"/>
+    <w:qFormat/>
     <w:uiPriority w:val="0"/>
     <w:pPr>
       <w:ind w:right="1280" w:rightChars="400"/>

</xml_diff>

<commit_message>
add and update ———— 2025年 12月 19日 星期五 19:43:51 CST
</commit_message>
<xml_diff>
--- a/Debian_GNOME_Init/3/模板/DOCX固定行距26.docx
+++ b/Debian_GNOME_Init/3/模板/DOCX固定行距26.docx
@@ -5,12 +5,10 @@
     <w:p>
       <w:pPr>
         <w:rPr>
-          <w:rFonts w:hint="eastAsia"/>
-          <w:lang w:val="en-US" w:eastAsia="zh-CN"/>
-        </w:rPr>
-      </w:pPr>
-      <w:bookmarkStart w:id="11" w:name="_GoBack"/>
-      <w:bookmarkEnd w:id="11"/>
+          <w:rFonts w:hint="default"/>
+          <w:lang w:val="en-US" w:eastAsia="zh-CN"/>
+        </w:rPr>
+      </w:pPr>
       <w:r>
         <w:rPr>
           <w:rFonts w:hint="eastAsia"/>
@@ -25,12 +23,49 @@
         </w:rPr>
         <w:t>GB2312</w:t>
       </w:r>
-      <w:r>
-        <w:rPr>
-          <w:rFonts w:hint="eastAsia"/>
-          <w:lang w:val="en-US" w:eastAsia="zh-CN"/>
-        </w:rPr>
-        <w:br w:type="page"/>
+    </w:p>
+    <w:p>
+      <w:pPr>
+        <w:rPr>
+          <w:rFonts w:hint="default"/>
+          <w:lang w:val="en-US" w:eastAsia="zh-CN"/>
+        </w:rPr>
+      </w:pPr>
+      <w:r>
+        <w:rPr>
+          <w:rFonts w:hint="eastAsia"/>
+          <w:lang w:val="en-US" w:eastAsia="zh-CN"/>
+        </w:rPr>
+        <w:t>正文</w:t>
+      </w:r>
+      <w:r>
+        <w:rPr>
+          <w:rFonts w:hint="default"/>
+          <w:lang w:val="en-US" w:eastAsia="zh-CN"/>
+        </w:rPr>
+        <w:t>GB2312</w:t>
+      </w:r>
+    </w:p>
+    <w:p>
+      <w:pPr>
+        <w:rPr>
+          <w:rFonts w:hint="eastAsia"/>
+          <w:lang w:val="en-US" w:eastAsia="zh-CN"/>
+        </w:rPr>
+      </w:pPr>
+      <w:r>
+        <w:rPr>
+          <w:rFonts w:hint="eastAsia"/>
+          <w:lang w:val="en-US" w:eastAsia="zh-CN"/>
+        </w:rPr>
+        <w:t>正文</w:t>
+      </w:r>
+      <w:r>
+        <w:rPr>
+          <w:rFonts w:hint="default"/>
+          <w:lang w:val="en-US" w:eastAsia="zh-CN"/>
+        </w:rPr>
+        <w:t>GB2312</w:t>
       </w:r>
     </w:p>
     <w:p>
@@ -155,10 +190,10 @@
           <w:lang w:val="en-US" w:eastAsia="zh-CN"/>
         </w:rPr>
       </w:pPr>
-      <w:bookmarkStart w:id="3" w:name="_Toc188993031"/>
+      <w:bookmarkStart w:id="3" w:name="_Toc1946097949"/>
       <w:bookmarkStart w:id="4" w:name="_Toc1137365203"/>
-      <w:bookmarkStart w:id="5" w:name="_Toc1946097949"/>
-      <w:bookmarkStart w:id="6" w:name="_Toc1206386538"/>
+      <w:bookmarkStart w:id="5" w:name="_Toc1206386538"/>
+      <w:bookmarkStart w:id="6" w:name="_Toc188993031"/>
       <w:r>
         <w:rPr>
           <w:rFonts w:hint="eastAsia"/>
@@ -192,10 +227,10 @@
           <w:lang w:val="en-US" w:eastAsia="zh-CN"/>
         </w:rPr>
       </w:pPr>
-      <w:bookmarkStart w:id="7" w:name="_Toc12900356"/>
-      <w:bookmarkStart w:id="8" w:name="_Toc1298874793"/>
-      <w:bookmarkStart w:id="9" w:name="_Toc1270592752"/>
-      <w:bookmarkStart w:id="10" w:name="_Toc182799226"/>
+      <w:bookmarkStart w:id="7" w:name="_Toc1298874793"/>
+      <w:bookmarkStart w:id="8" w:name="_Toc1270592752"/>
+      <w:bookmarkStart w:id="9" w:name="_Toc182799226"/>
+      <w:bookmarkStart w:id="10" w:name="_Toc12900356"/>
       <w:r>
         <w:rPr>
           <w:rFonts w:hint="default"/>
@@ -314,7 +349,7 @@
         <w:pStyle w:val="34"/>
         <w:bidi w:val="0"/>
         <w:rPr>
-          <w:rFonts w:hint="default"/>
+          <w:rFonts w:hint="eastAsia"/>
           <w:lang w:val="en-US" w:eastAsia="zh-CN"/>
         </w:rPr>
       </w:pPr>
@@ -353,6 +388,52 @@
         </w:rPr>
         <w:t>日</w:t>
       </w:r>
+    </w:p>
+    <w:p>
+      <w:pPr>
+        <w:rPr>
+          <w:rFonts w:hint="default"/>
+          <w:lang w:val="en-US" w:eastAsia="zh-CN"/>
+        </w:rPr>
+      </w:pPr>
+      <w:r>
+        <w:rPr>
+          <w:rFonts w:hint="eastAsia"/>
+          <w:lang w:val="en-US" w:eastAsia="zh-CN"/>
+        </w:rPr>
+        <w:t>正文</w:t>
+      </w:r>
+      <w:r>
+        <w:rPr>
+          <w:rFonts w:hint="default"/>
+          <w:lang w:val="en-US" w:eastAsia="zh-CN"/>
+        </w:rPr>
+        <w:t>GB2312</w:t>
+      </w:r>
+    </w:p>
+    <w:p>
+      <w:pPr>
+        <w:rPr>
+          <w:rFonts w:hint="default"/>
+          <w:lang w:val="en-US" w:eastAsia="zh-CN"/>
+        </w:rPr>
+      </w:pPr>
+      <w:r>
+        <w:rPr>
+          <w:rFonts w:hint="eastAsia"/>
+          <w:lang w:val="en-US" w:eastAsia="zh-CN"/>
+        </w:rPr>
+        <w:t>正文</w:t>
+      </w:r>
+      <w:r>
+        <w:rPr>
+          <w:rFonts w:hint="default"/>
+          <w:lang w:val="en-US" w:eastAsia="zh-CN"/>
+        </w:rPr>
+        <w:t>GB2312</w:t>
+      </w:r>
+      <w:bookmarkStart w:id="11" w:name="_GoBack"/>
+      <w:bookmarkEnd w:id="11"/>
     </w:p>
     <w:sectPr>
       <w:footerReference r:id="rId5" w:type="default"/>
@@ -1072,11 +1153,8 @@
     <w:qFormat/>
     <w:uiPriority w:val="99"/>
     <w:pPr>
-      <w:ind w:left="420" w:leftChars="200"/>
-    </w:pPr>
-    <w:rPr>
-      <w:rFonts w:ascii="仿宋_GB2312" w:hAnsi="仿宋_GB2312" w:eastAsia="仿宋_GB2312"/>
-    </w:rPr>
+      <w:ind w:left="640" w:leftChars="200"/>
+    </w:pPr>
   </w:style>
   <w:style w:type="paragraph" w:styleId="12">
     <w:name w:val="toc 3"/>
@@ -1206,10 +1284,10 @@
     <w:qFormat/>
     <w:uiPriority w:val="99"/>
     <w:pPr>
-      <w:ind w:firstLine="420"/>
-    </w:pPr>
-    <w:rPr>
-      <w:rFonts w:ascii="仿宋_GB2312" w:hAnsi="仿宋_GB2312" w:eastAsia="仿宋_GB2312" w:cs="Calibri"/>
+      <w:ind w:left="0" w:leftChars="0" w:firstLine="640" w:firstLineChars="200"/>
+    </w:pPr>
+    <w:rPr>
+      <w:rFonts w:cs="Calibri"/>
       <w:szCs w:val="21"/>
     </w:rPr>
   </w:style>

</xml_diff>